<commit_message>
correcion de un nombre de variable propuesto por sonarcloud y actualizacion del documento de presentacion
</commit_message>
<xml_diff>
--- a/documento_presentacion.docx
+++ b/documento_presentacion.docx
@@ -198,27 +198,7 @@
           <w:szCs w:val="27"/>
           <w:lang w:val="es-ES"/>
         </w:rPr>
-        <w:t>con el</w:t>
-      </w:r>
-      <w:r>
-        <w:rPr>
-          <w:rStyle w:val="Strong"/>
-          <w:b w:val="0"/>
-          <w:color w:val="000000"/>
-          <w:szCs w:val="27"/>
-          <w:lang w:val="es-ES"/>
-        </w:rPr>
-        <w:t xml:space="preserve"> objetivo </w:t>
-      </w:r>
-      <w:r>
-        <w:rPr>
-          <w:rStyle w:val="Strong"/>
-          <w:b w:val="0"/>
-          <w:color w:val="000000"/>
-          <w:szCs w:val="27"/>
-          <w:lang w:val="es-ES"/>
-        </w:rPr>
-        <w:t xml:space="preserve">de ser utilizado a manera preventiva en las personas, por eso este modelo utiliza información de hábitos cotidianos o información básica acerca del estado de salud. Es pensado para prevenir y no para diagnosticar, pues el diagnóstico </w:t>
+        <w:t xml:space="preserve">con el objetivo de ser utilizado a manera preventiva en las personas, por eso este modelo utiliza información de hábitos cotidianos o información básica acerca del estado de salud. Es pensado para prevenir y no para diagnosticar, pues el diagnóstico </w:t>
       </w:r>
       <w:r>
         <w:rPr>
@@ -641,6 +621,202 @@
       <w:pPr>
         <w:pStyle w:val="NormalWeb"/>
         <w:rPr>
+          <w:lang w:val="es-ES"/>
+        </w:rPr>
+      </w:pPr>
+      <w:r>
+        <w:rPr>
+          <w:lang w:val="es-ES"/>
+        </w:rPr>
+        <w:t xml:space="preserve">La </w:t>
+      </w:r>
+      <w:r>
+        <w:rPr>
+          <w:lang w:val="es-ES_tradnl"/>
+        </w:rPr>
+        <w:t>arquitectura</w:t>
+      </w:r>
+      <w:r>
+        <w:rPr>
+          <w:lang w:val="es-ES"/>
+        </w:rPr>
+        <w:t xml:space="preserve"> que se </w:t>
+      </w:r>
+      <w:r>
+        <w:rPr>
+          <w:lang w:val="es-ES"/>
+        </w:rPr>
+        <w:t>desarrolló en este sistema tiene estos niveles</w:t>
+      </w:r>
+    </w:p>
+    <w:p>
+      <w:pPr>
+        <w:pStyle w:val="NormalWeb"/>
+        <w:jc w:val="center"/>
+        <w:rPr>
+          <w:rStyle w:val="Strong"/>
+          <w:b w:val="0"/>
+          <w:color w:val="000000"/>
+          <w:szCs w:val="27"/>
+          <w:lang w:val="es-ES_tradnl"/>
+        </w:rPr>
+      </w:pPr>
+      <w:r>
+        <w:rPr>
+          <w:bCs/>
+          <w:noProof/>
+          <w:color w:val="000000"/>
+          <w:szCs w:val="27"/>
+          <w:lang w:val="es-ES_tradnl"/>
+        </w:rPr>
+        <w:lastRenderedPageBreak/>
+        <w:drawing>
+          <wp:inline distT="0" distB="0" distL="0" distR="0" wp14:anchorId="5D53D29A" wp14:editId="10FEFAF5">
+            <wp:extent cx="2638458" cy="1422400"/>
+            <wp:effectExtent l="0" t="0" r="3175" b="0"/>
+            <wp:docPr id="17" name="Picture 17"/>
+            <wp:cNvGraphicFramePr>
+              <a:graphicFrameLocks xmlns:a="http://schemas.openxmlformats.org/drawingml/2006/main" noChangeAspect="1"/>
+            </wp:cNvGraphicFramePr>
+            <a:graphic xmlns:a="http://schemas.openxmlformats.org/drawingml/2006/main">
+              <a:graphicData uri="http://schemas.openxmlformats.org/drawingml/2006/picture">
+                <pic:pic xmlns:pic="http://schemas.openxmlformats.org/drawingml/2006/picture">
+                  <pic:nvPicPr>
+                    <pic:cNvPr id="17" name="Screenshot 2024-03-11 at 1.02.44 PM.png"/>
+                    <pic:cNvPicPr/>
+                  </pic:nvPicPr>
+                  <pic:blipFill>
+                    <a:blip r:embed="rId11" cstate="print">
+                      <a:extLst>
+                        <a:ext uri="{28A0092B-C50C-407E-A947-70E740481C1C}">
+                          <a14:useLocalDpi xmlns:a14="http://schemas.microsoft.com/office/drawing/2010/main" val="0"/>
+                        </a:ext>
+                      </a:extLst>
+                    </a:blip>
+                    <a:stretch>
+                      <a:fillRect/>
+                    </a:stretch>
+                  </pic:blipFill>
+                  <pic:spPr>
+                    <a:xfrm>
+                      <a:off x="0" y="0"/>
+                      <a:ext cx="2655951" cy="1431831"/>
+                    </a:xfrm>
+                    <a:prstGeom prst="rect">
+                      <a:avLst/>
+                    </a:prstGeom>
+                  </pic:spPr>
+                </pic:pic>
+              </a:graphicData>
+            </a:graphic>
+          </wp:inline>
+        </w:drawing>
+      </w:r>
+    </w:p>
+    <w:p>
+      <w:pPr>
+        <w:pStyle w:val="NormalWeb"/>
+        <w:numPr>
+          <w:ilvl w:val="0"/>
+          <w:numId w:val="5"/>
+        </w:numPr>
+        <w:rPr>
+          <w:rStyle w:val="Strong"/>
+          <w:b w:val="0"/>
+          <w:color w:val="000000"/>
+          <w:szCs w:val="27"/>
+          <w:lang w:val="es-ES_tradnl"/>
+        </w:rPr>
+      </w:pPr>
+      <w:r>
+        <w:rPr>
+          <w:rStyle w:val="Strong"/>
+          <w:b w:val="0"/>
+          <w:color w:val="000000"/>
+          <w:szCs w:val="27"/>
+          <w:lang w:val="es-ES_tradnl"/>
+        </w:rPr>
+        <w:t>Nivel de usuario: se da la visualización de la información y para el modo individual se dispone de un formulario para la ingesta de los datos.</w:t>
+      </w:r>
+    </w:p>
+    <w:p>
+      <w:pPr>
+        <w:pStyle w:val="NormalWeb"/>
+        <w:numPr>
+          <w:ilvl w:val="0"/>
+          <w:numId w:val="5"/>
+        </w:numPr>
+        <w:rPr>
+          <w:rStyle w:val="Strong"/>
+          <w:b w:val="0"/>
+          <w:color w:val="000000"/>
+          <w:szCs w:val="27"/>
+          <w:lang w:val="es-ES_tradnl"/>
+        </w:rPr>
+      </w:pPr>
+      <w:r>
+        <w:rPr>
+          <w:rStyle w:val="Strong"/>
+          <w:b w:val="0"/>
+          <w:color w:val="000000"/>
+          <w:szCs w:val="27"/>
+          <w:lang w:val="es-ES_tradnl"/>
+        </w:rPr>
+        <w:t>Nivel lógico: se realiza el procesamiento de la información que se obtiene del nivel de datos “bases de datos” para ser presentada al usuario.</w:t>
+      </w:r>
+    </w:p>
+    <w:p>
+      <w:pPr>
+        <w:pStyle w:val="NormalWeb"/>
+        <w:numPr>
+          <w:ilvl w:val="0"/>
+          <w:numId w:val="5"/>
+        </w:numPr>
+        <w:rPr>
+          <w:rStyle w:val="Strong"/>
+          <w:b w:val="0"/>
+          <w:color w:val="000000"/>
+          <w:szCs w:val="27"/>
+          <w:lang w:val="es-ES_tradnl"/>
+        </w:rPr>
+      </w:pPr>
+      <w:r>
+        <w:rPr>
+          <w:rStyle w:val="Strong"/>
+          <w:b w:val="0"/>
+          <w:color w:val="000000"/>
+          <w:szCs w:val="27"/>
+          <w:lang w:val="es-ES_tradnl"/>
+        </w:rPr>
+        <w:t xml:space="preserve">Nivel de datos: es donde se encuentran la información almacenada de los pacientes. </w:t>
+      </w:r>
+    </w:p>
+    <w:p>
+      <w:pPr>
+        <w:pStyle w:val="NormalWeb"/>
+        <w:rPr>
+          <w:rStyle w:val="Strong"/>
+          <w:b w:val="0"/>
+          <w:color w:val="000000"/>
+          <w:szCs w:val="27"/>
+          <w:lang w:val="es-ES_tradnl"/>
+        </w:rPr>
+      </w:pPr>
+      <w:r>
+        <w:rPr>
+          <w:rStyle w:val="Strong"/>
+          <w:b w:val="0"/>
+          <w:color w:val="000000"/>
+          <w:szCs w:val="27"/>
+          <w:lang w:val="es-ES_tradnl"/>
+        </w:rPr>
+        <w:t xml:space="preserve"> </w:t>
+      </w:r>
+    </w:p>
+    <w:p>
+      <w:pPr>
+        <w:pStyle w:val="NormalWeb"/>
+        <w:rPr>
           <w:rStyle w:val="Strong"/>
           <w:b w:val="0"/>
           <w:color w:val="000000"/>
@@ -676,7 +852,17 @@
           <w:szCs w:val="27"/>
           <w:lang w:val="es-ES"/>
         </w:rPr>
-        <w:t>dos moda</w:t>
+        <w:t>dos mod</w:t>
+      </w:r>
+      <w:r>
+        <w:rPr>
+          <w:rStyle w:val="Strong"/>
+          <w:b w:val="0"/>
+          <w:color w:val="000000"/>
+          <w:szCs w:val="27"/>
+          <w:lang w:val="es-ES"/>
+        </w:rPr>
+        <w:t>o</w:t>
       </w:r>
       <w:r>
         <w:rPr>
@@ -776,7 +962,6 @@
           <w:szCs w:val="27"/>
           <w:lang w:val="es-ES"/>
         </w:rPr>
-        <w:lastRenderedPageBreak/>
         <w:t xml:space="preserve">PASO 0: En este paso se realiza la creación de los </w:t>
       </w:r>
       <w:r>
@@ -950,18 +1135,19 @@
           <w:szCs w:val="27"/>
           <w:lang w:val="es-ES"/>
         </w:rPr>
-        <w:t xml:space="preserve">PASO 1: En este paso, los resultados de la predicción se obtienen utilizando el modelo entrenado y los </w:t>
-      </w:r>
-      <w:proofErr w:type="gramStart"/>
-      <w:r>
-        <w:rPr>
-          <w:rStyle w:val="Strong"/>
-          <w:b w:val="0"/>
-          <w:color w:val="000000"/>
-          <w:szCs w:val="27"/>
-          <w:lang w:val="es-ES"/>
-        </w:rPr>
-        <w:t>archivos .</w:t>
+        <w:t>PASO 1: En este paso, los resultados de la predicción se obtienen utilizando el modelo entrenado y los archi</w:t>
+      </w:r>
+      <w:bookmarkStart w:id="0" w:name="_GoBack"/>
+      <w:bookmarkEnd w:id="0"/>
+      <w:r>
+        <w:rPr>
+          <w:rStyle w:val="Strong"/>
+          <w:b w:val="0"/>
+          <w:color w:val="000000"/>
+          <w:szCs w:val="27"/>
+          <w:lang w:val="es-ES"/>
+        </w:rPr>
+        <w:t>vos .</w:t>
       </w:r>
       <w:proofErr w:type="spellStart"/>
       <w:r>
@@ -975,7 +1161,6 @@
         <w:t>json</w:t>
       </w:r>
       <w:proofErr w:type="spellEnd"/>
-      <w:proofErr w:type="gramEnd"/>
       <w:r>
         <w:rPr>
           <w:rStyle w:val="Strong"/>
@@ -1086,6 +1271,7 @@
           <w:szCs w:val="27"/>
           <w:lang w:val="es-ES"/>
         </w:rPr>
+        <w:lastRenderedPageBreak/>
         <w:drawing>
           <wp:inline distT="0" distB="0" distL="0" distR="0" wp14:anchorId="39625340" wp14:editId="219696F7">
             <wp:extent cx="5943600" cy="3056890"/>
@@ -1102,7 +1288,7 @@
                     <pic:cNvPicPr/>
                   </pic:nvPicPr>
                   <pic:blipFill>
-                    <a:blip r:embed="rId11" cstate="print">
+                    <a:blip r:embed="rId12" cstate="print">
                       <a:extLst>
                         <a:ext uri="{28A0092B-C50C-407E-A947-70E740481C1C}">
                           <a14:useLocalDpi xmlns:a14="http://schemas.microsoft.com/office/drawing/2010/main" val="0"/>
@@ -1150,29 +1336,7 @@
           <w:szCs w:val="27"/>
           <w:lang w:val="es-ES"/>
         </w:rPr>
-        <w:t>Esta es la estruct</w:t>
-      </w:r>
-      <w:r>
-        <w:rPr>
-          <w:rStyle w:val="Strong"/>
-          <w:b w:val="0"/>
-          <w:color w:val="000000"/>
-          <w:sz w:val="22"/>
-          <w:szCs w:val="27"/>
-          <w:lang w:val="es-ES"/>
-        </w:rPr>
-        <w:t>u</w:t>
-      </w:r>
-      <w:r>
-        <w:rPr>
-          <w:rStyle w:val="Strong"/>
-          <w:b w:val="0"/>
-          <w:color w:val="000000"/>
-          <w:sz w:val="22"/>
-          <w:szCs w:val="27"/>
-          <w:lang w:val="es-ES"/>
-        </w:rPr>
-        <w:t>r</w:t>
+        <w:t>Esta es la estructur</w:t>
       </w:r>
       <w:r>
         <w:rPr>
@@ -1243,7 +1407,6 @@
           <w:szCs w:val="27"/>
           <w:lang w:val="es-ES"/>
         </w:rPr>
-        <w:lastRenderedPageBreak/>
         <w:drawing>
           <wp:inline distT="0" distB="0" distL="0" distR="0" wp14:anchorId="236E1D82" wp14:editId="4F51F308">
             <wp:extent cx="1561145" cy="2946221"/>
@@ -1260,7 +1423,7 @@
                     <pic:cNvPicPr/>
                   </pic:nvPicPr>
                   <pic:blipFill>
-                    <a:blip r:embed="rId12" cstate="print">
+                    <a:blip r:embed="rId13" cstate="print">
                       <a:extLst>
                         <a:ext uri="{28A0092B-C50C-407E-A947-70E740481C1C}">
                           <a14:useLocalDpi xmlns:a14="http://schemas.microsoft.com/office/drawing/2010/main" val="0"/>
@@ -1448,6 +1611,7 @@
           <w:szCs w:val="27"/>
           <w:lang w:val="es-ES"/>
         </w:rPr>
+        <w:lastRenderedPageBreak/>
         <w:t>Inputs: esta carpeta contiene los archivos de entrada, estos se generan con el formulario de la pagina de modo individual o con el botón de “PASO 0” de la pagina de modo por lotes. Se dejan 3 archivos en inputs a manera de ejemplo.</w:t>
       </w:r>
     </w:p>
@@ -1474,57 +1638,7 @@
           <w:szCs w:val="27"/>
           <w:lang w:val="es-ES"/>
         </w:rPr>
-        <w:t>Out</w:t>
-      </w:r>
-      <w:r>
-        <w:rPr>
-          <w:rStyle w:val="Strong"/>
-          <w:b w:val="0"/>
-          <w:color w:val="000000"/>
-          <w:szCs w:val="27"/>
-          <w:lang w:val="es-ES"/>
-        </w:rPr>
-        <w:t xml:space="preserve">puts: esta carpeta contiene los archivos </w:t>
-      </w:r>
-      <w:r>
-        <w:rPr>
-          <w:rStyle w:val="Strong"/>
-          <w:b w:val="0"/>
-          <w:color w:val="000000"/>
-          <w:szCs w:val="27"/>
-          <w:lang w:val="es-ES"/>
-        </w:rPr>
-        <w:t xml:space="preserve">con los resultados de las predicciones. </w:t>
-      </w:r>
-      <w:r>
-        <w:rPr>
-          <w:rStyle w:val="Strong"/>
-          <w:b w:val="0"/>
-          <w:color w:val="000000"/>
-          <w:szCs w:val="27"/>
-          <w:lang w:val="es-ES"/>
-        </w:rPr>
-        <w:t xml:space="preserve">Se dejan 3 archivos en </w:t>
-      </w:r>
-      <w:r>
-        <w:rPr>
-          <w:rStyle w:val="Strong"/>
-          <w:b w:val="0"/>
-          <w:color w:val="000000"/>
-          <w:szCs w:val="27"/>
-          <w:lang w:val="es-ES"/>
-        </w:rPr>
-        <w:t>out</w:t>
-      </w:r>
-      <w:r>
-        <w:rPr>
-          <w:rStyle w:val="Strong"/>
-          <w:b w:val="0"/>
-          <w:color w:val="000000"/>
-          <w:szCs w:val="27"/>
-          <w:lang w:val="es-ES"/>
-        </w:rPr>
-        <w:t>puts a manera de ejemplo.</w:t>
+        <w:t>Outputs: esta carpeta contiene los archivos con los resultados de las predicciones. Se dejan 3 archivos en outputs a manera de ejemplo.</w:t>
       </w:r>
     </w:p>
     <w:p>
@@ -1716,7 +1830,6 @@
           <w:szCs w:val="27"/>
           <w:lang w:val="es-ES"/>
         </w:rPr>
-        <w:lastRenderedPageBreak/>
         <mc:AlternateContent>
           <mc:Choice Requires="wps">
             <w:drawing>
@@ -1889,7 +2002,7 @@
                     <pic:cNvPicPr/>
                   </pic:nvPicPr>
                   <pic:blipFill rotWithShape="1">
-                    <a:blip r:embed="rId13" cstate="print">
+                    <a:blip r:embed="rId14" cstate="print">
                       <a:extLst>
                         <a:ext uri="{28A0092B-C50C-407E-A947-70E740481C1C}">
                           <a14:useLocalDpi xmlns:a14="http://schemas.microsoft.com/office/drawing/2010/main" val="0"/>
@@ -2022,6 +2135,7 @@
           <w:szCs w:val="27"/>
           <w:lang w:val="es-ES"/>
         </w:rPr>
+        <w:lastRenderedPageBreak/>
         <w:drawing>
           <wp:inline distT="0" distB="0" distL="0" distR="0" wp14:anchorId="0B9F2BBE" wp14:editId="499B24C6">
             <wp:extent cx="4802293" cy="2495037"/>
@@ -2038,7 +2152,7 @@
                     <pic:cNvPicPr/>
                   </pic:nvPicPr>
                   <pic:blipFill>
-                    <a:blip r:embed="rId14" cstate="print">
+                    <a:blip r:embed="rId15" cstate="print">
                       <a:extLst>
                         <a:ext uri="{28A0092B-C50C-407E-A947-70E740481C1C}">
                           <a14:useLocalDpi xmlns:a14="http://schemas.microsoft.com/office/drawing/2010/main" val="0"/>
@@ -2084,7 +2198,6 @@
           <w:szCs w:val="27"/>
           <w:lang w:val="es-ES"/>
         </w:rPr>
-        <w:lastRenderedPageBreak/>
         <w:drawing>
           <wp:inline distT="0" distB="0" distL="0" distR="0" wp14:anchorId="3795E3B3" wp14:editId="304FB572">
             <wp:extent cx="4545584" cy="2840990"/>
@@ -2101,7 +2214,7 @@
                     <pic:cNvPicPr/>
                   </pic:nvPicPr>
                   <pic:blipFill>
-                    <a:blip r:embed="rId15" cstate="print">
+                    <a:blip r:embed="rId16" cstate="print">
                       <a:extLst>
                         <a:ext uri="{28A0092B-C50C-407E-A947-70E740481C1C}">
                           <a14:useLocalDpi xmlns:a14="http://schemas.microsoft.com/office/drawing/2010/main" val="0"/>
@@ -2163,7 +2276,7 @@
                     <pic:cNvPicPr/>
                   </pic:nvPicPr>
                   <pic:blipFill>
-                    <a:blip r:embed="rId16" cstate="print">
+                    <a:blip r:embed="rId17" cstate="print">
                       <a:extLst>
                         <a:ext uri="{28A0092B-C50C-407E-A947-70E740481C1C}">
                           <a14:useLocalDpi xmlns:a14="http://schemas.microsoft.com/office/drawing/2010/main" val="0"/>
@@ -2256,7 +2369,7 @@
                     <pic:cNvPicPr/>
                   </pic:nvPicPr>
                   <pic:blipFill>
-                    <a:blip r:embed="rId17" cstate="print">
+                    <a:blip r:embed="rId18" cstate="print">
                       <a:extLst>
                         <a:ext uri="{28A0092B-C50C-407E-A947-70E740481C1C}">
                           <a14:useLocalDpi xmlns:a14="http://schemas.microsoft.com/office/drawing/2010/main" val="0"/>
@@ -2302,7 +2415,6 @@
           <w:szCs w:val="27"/>
           <w:lang w:val="es-ES"/>
         </w:rPr>
-        <w:lastRenderedPageBreak/>
         <w:drawing>
           <wp:inline distT="0" distB="0" distL="0" distR="0" wp14:anchorId="0BC5BE1B" wp14:editId="0D3C2E27">
             <wp:extent cx="4226560" cy="2641600"/>
@@ -2319,7 +2431,7 @@
                     <pic:cNvPicPr/>
                   </pic:nvPicPr>
                   <pic:blipFill>
-                    <a:blip r:embed="rId18" cstate="print">
+                    <a:blip r:embed="rId19" cstate="print">
                       <a:extLst>
                         <a:ext uri="{28A0092B-C50C-407E-A947-70E740481C1C}">
                           <a14:useLocalDpi xmlns:a14="http://schemas.microsoft.com/office/drawing/2010/main" val="0"/>
@@ -2503,7 +2615,7 @@
           <w:lang w:val="es-ES"/>
         </w:rPr>
       </w:pPr>
-      <w:hyperlink r:id="rId19" w:history="1">
+      <w:hyperlink r:id="rId20" w:history="1">
         <w:r>
           <w:rPr>
             <w:rStyle w:val="Hyperlink"/>
@@ -2608,6 +2720,7 @@
           <w:szCs w:val="27"/>
           <w:lang w:val="es-ES"/>
         </w:rPr>
+        <w:lastRenderedPageBreak/>
         <w:drawing>
           <wp:inline distT="0" distB="0" distL="0" distR="0" wp14:anchorId="59F51C6A" wp14:editId="3C86686C">
             <wp:extent cx="2859974" cy="2216785"/>
@@ -2624,7 +2737,7 @@
                     <pic:cNvPicPr/>
                   </pic:nvPicPr>
                   <pic:blipFill>
-                    <a:blip r:embed="rId20" cstate="print">
+                    <a:blip r:embed="rId21" cstate="print">
                       <a:extLst>
                         <a:ext uri="{28A0092B-C50C-407E-A947-70E740481C1C}">
                           <a14:useLocalDpi xmlns:a14="http://schemas.microsoft.com/office/drawing/2010/main" val="0"/>
@@ -2684,17 +2797,7 @@
           <w:szCs w:val="27"/>
           <w:lang w:val="es-ES"/>
         </w:rPr>
-        <w:t xml:space="preserve">: el trabajo en esta rama fue de crear la visualización de los resultados obtenidos acerca de la predicción de la </w:t>
-      </w:r>
-      <w:r>
-        <w:rPr>
-          <w:color w:val="000000"/>
-          <w:sz w:val="27"/>
-          <w:szCs w:val="27"/>
-          <w:lang w:val="es-ES"/>
-        </w:rPr>
-        <w:lastRenderedPageBreak/>
-        <w:t>diabetes realizada por un modelo de inteligencia artificial previamente entrenado</w:t>
+        <w:t>: el trabajo en esta rama fue de crear la visualización de los resultados obtenidos acerca de la predicción de la diabetes realizada por un modelo de inteligencia artificial previamente entrenado</w:t>
       </w:r>
       <w:r>
         <w:rPr>
@@ -2790,7 +2893,7 @@
                     <pic:cNvPicPr/>
                   </pic:nvPicPr>
                   <pic:blipFill>
-                    <a:blip r:embed="rId21" cstate="print">
+                    <a:blip r:embed="rId22" cstate="print">
                       <a:extLst>
                         <a:ext uri="{28A0092B-C50C-407E-A947-70E740481C1C}">
                           <a14:useLocalDpi xmlns:a14="http://schemas.microsoft.com/office/drawing/2010/main" val="0"/>
@@ -2894,6 +2997,7 @@
           <w:szCs w:val="27"/>
           <w:lang w:val="es-ES"/>
         </w:rPr>
+        <w:lastRenderedPageBreak/>
         <w:drawing>
           <wp:inline distT="0" distB="0" distL="0" distR="0" wp14:anchorId="3A7221B6" wp14:editId="122D42C0">
             <wp:extent cx="3299534" cy="2552909"/>
@@ -2910,7 +3014,7 @@
                     <pic:cNvPicPr/>
                   </pic:nvPicPr>
                   <pic:blipFill>
-                    <a:blip r:embed="rId22" cstate="print">
+                    <a:blip r:embed="rId23" cstate="print">
                       <a:extLst>
                         <a:ext uri="{28A0092B-C50C-407E-A947-70E740481C1C}">
                           <a14:useLocalDpi xmlns:a14="http://schemas.microsoft.com/office/drawing/2010/main" val="0"/>
@@ -2979,17 +3083,7 @@
           <w:szCs w:val="27"/>
           <w:lang w:val="es-ES"/>
         </w:rPr>
-        <w:t xml:space="preserve">idual de cada </w:t>
-      </w:r>
-      <w:r>
-        <w:rPr>
-          <w:color w:val="000000"/>
-          <w:sz w:val="27"/>
-          <w:szCs w:val="27"/>
-          <w:lang w:val="es-ES"/>
-        </w:rPr>
-        <w:lastRenderedPageBreak/>
-        <w:t>registro y página para procesamiento de un lote de registros de pacientes para ser evaluados si tenían diabetes, prediabetes o no tenían diabetes.</w:t>
+        <w:t>idual de cada registro y página para procesamiento de un lote de registros de pacientes para ser evaluados si tenían diabetes, prediabetes o no tenían diabetes.</w:t>
       </w:r>
     </w:p>
     <w:p>
@@ -3031,7 +3125,7 @@
                     <pic:cNvPicPr/>
                   </pic:nvPicPr>
                   <pic:blipFill>
-                    <a:blip r:embed="rId23" cstate="print">
+                    <a:blip r:embed="rId24" cstate="print">
                       <a:extLst>
                         <a:ext uri="{28A0092B-C50C-407E-A947-70E740481C1C}">
                           <a14:useLocalDpi xmlns:a14="http://schemas.microsoft.com/office/drawing/2010/main" val="0"/>
@@ -3620,7 +3714,7 @@
           <w:color w:val="000000"/>
           <w:sz w:val="27"/>
           <w:szCs w:val="27"/>
-          <w:lang w:val="es-ES"/>
+          <w:lang w:val="es-ES_tradnl"/>
         </w:rPr>
       </w:pPr>
     </w:p>
@@ -3638,7 +3732,6 @@
           <w:lang w:val="es-ES"/>
         </w:rPr>
       </w:pPr>
-      <w:bookmarkStart w:id="0" w:name="_GoBack"/>
       <w:r>
         <w:rPr>
           <w:rStyle w:val="Strong"/>
@@ -3647,7 +3740,6 @@
           <w:szCs w:val="27"/>
           <w:lang w:val="es-ES"/>
         </w:rPr>
-        <w:lastRenderedPageBreak/>
         <w:t>Presentación (opcional)</w:t>
       </w:r>
       <w:r>
@@ -3814,7 +3906,6 @@
         <w:t>Los próximos pasos o mejoras que podrías hacer en el futuro.</w:t>
       </w:r>
     </w:p>
-    <w:bookmarkEnd w:id="0"/>
     <w:p>
       <w:pPr>
         <w:rPr>
@@ -3873,9 +3964,9 @@
 <file path=word/numbering.xml><?xml version="1.0" encoding="utf-8"?>
 <w:numbering xmlns:wpc="http://schemas.microsoft.com/office/word/2010/wordprocessingCanvas" xmlns:cx="http://schemas.microsoft.com/office/drawing/2014/chartex" xmlns:cx1="http://schemas.microsoft.com/office/drawing/2015/9/8/chartex" xmlns:cx2="http://schemas.microsoft.com/office/drawing/2015/10/21/chartex" xmlns:cx3="http://schemas.microsoft.com/office/drawing/2016/5/9/chartex" xmlns:cx4="http://schemas.microsoft.com/office/drawing/2016/5/10/chartex" xmlns:cx5="http://schemas.microsoft.com/office/drawing/2016/5/11/chartex" xmlns:cx6="http://schemas.microsoft.com/office/drawing/2016/5/12/chartex" xmlns:cx7="http://schemas.microsoft.com/office/drawing/2016/5/13/chartex" xmlns:cx8="http://schemas.microsoft.com/office/drawing/2016/5/14/chartex" xmlns:mc="http://schemas.openxmlformats.org/markup-compatibility/2006" xmlns:aink="http://schemas.microsoft.com/office/drawing/2016/ink" xmlns:am3d="http://schemas.microsoft.com/office/drawing/2017/model3d" xmlns:o="urn:schemas-microsoft-com:office:office" xmlns:r="http://schemas.openxmlformats.org/officeDocument/2006/relationships" xmlns:m="http://schemas.openxmlformats.org/officeDocument/2006/math" xmlns:v="urn:schemas-microsoft-com:vml" xmlns:wp14="http://schemas.microsoft.com/office/word/2010/wordprocessingDrawing" xmlns:wp="http://schemas.openxmlformats.org/drawingml/2006/wordprocessingDrawing" xmlns:w10="urn:schemas-microsoft-com:office:word" xmlns:w="http://schemas.openxmlformats.org/wordprocessingml/2006/main" xmlns:w14="http://schemas.microsoft.com/office/word/2010/wordml" xmlns:w15="http://schemas.microsoft.com/office/word/2012/wordml" xmlns:w16cid="http://schemas.microsoft.com/office/word/2016/wordml/cid" xmlns:w16se="http://schemas.microsoft.com/office/word/2015/wordml/symex" xmlns:wpg="http://schemas.microsoft.com/office/word/2010/wordprocessingGroup" xmlns:wpi="http://schemas.microsoft.com/office/word/2010/wordprocessingInk" xmlns:wne="http://schemas.microsoft.com/office/word/2006/wordml" xmlns:wps="http://schemas.microsoft.com/office/word/2010/wordprocessingShape" mc:Ignorable="w14 w15 w16se w16cid wp14">
   <w:abstractNum w:abstractNumId="0" w15:restartNumberingAfterBreak="0">
-    <w:nsid w:val="52A005F2"/>
+    <w:nsid w:val="4BE12ACC"/>
     <w:multiLevelType w:val="hybridMultilevel"/>
-    <w:tmpl w:val="64825286"/>
+    <w:tmpl w:val="0B6A4994"/>
     <w:lvl w:ilvl="0" w:tplc="04090001">
       <w:start w:val="1"/>
       <w:numFmt w:val="bullet"/>
@@ -3986,6 +4077,119 @@
     </w:lvl>
   </w:abstractNum>
   <w:abstractNum w:abstractNumId="1" w15:restartNumberingAfterBreak="0">
+    <w:nsid w:val="52A005F2"/>
+    <w:multiLevelType w:val="hybridMultilevel"/>
+    <w:tmpl w:val="64825286"/>
+    <w:lvl w:ilvl="0" w:tplc="04090001">
+      <w:start w:val="1"/>
+      <w:numFmt w:val="bullet"/>
+      <w:lvlText w:val=""/>
+      <w:lvlJc w:val="left"/>
+      <w:pPr>
+        <w:ind w:left="720" w:hanging="360"/>
+      </w:pPr>
+      <w:rPr>
+        <w:rFonts w:ascii="Symbol" w:hAnsi="Symbol" w:hint="default"/>
+      </w:rPr>
+    </w:lvl>
+    <w:lvl w:ilvl="1" w:tplc="04090003" w:tentative="1">
+      <w:start w:val="1"/>
+      <w:numFmt w:val="bullet"/>
+      <w:lvlText w:val="o"/>
+      <w:lvlJc w:val="left"/>
+      <w:pPr>
+        <w:ind w:left="1440" w:hanging="360"/>
+      </w:pPr>
+      <w:rPr>
+        <w:rFonts w:ascii="Courier New" w:hAnsi="Courier New" w:cs="Courier New" w:hint="default"/>
+      </w:rPr>
+    </w:lvl>
+    <w:lvl w:ilvl="2" w:tplc="04090005" w:tentative="1">
+      <w:start w:val="1"/>
+      <w:numFmt w:val="bullet"/>
+      <w:lvlText w:val=""/>
+      <w:lvlJc w:val="left"/>
+      <w:pPr>
+        <w:ind w:left="2160" w:hanging="360"/>
+      </w:pPr>
+      <w:rPr>
+        <w:rFonts w:ascii="Wingdings" w:hAnsi="Wingdings" w:hint="default"/>
+      </w:rPr>
+    </w:lvl>
+    <w:lvl w:ilvl="3" w:tplc="04090001" w:tentative="1">
+      <w:start w:val="1"/>
+      <w:numFmt w:val="bullet"/>
+      <w:lvlText w:val=""/>
+      <w:lvlJc w:val="left"/>
+      <w:pPr>
+        <w:ind w:left="2880" w:hanging="360"/>
+      </w:pPr>
+      <w:rPr>
+        <w:rFonts w:ascii="Symbol" w:hAnsi="Symbol" w:hint="default"/>
+      </w:rPr>
+    </w:lvl>
+    <w:lvl w:ilvl="4" w:tplc="04090003" w:tentative="1">
+      <w:start w:val="1"/>
+      <w:numFmt w:val="bullet"/>
+      <w:lvlText w:val="o"/>
+      <w:lvlJc w:val="left"/>
+      <w:pPr>
+        <w:ind w:left="3600" w:hanging="360"/>
+      </w:pPr>
+      <w:rPr>
+        <w:rFonts w:ascii="Courier New" w:hAnsi="Courier New" w:cs="Courier New" w:hint="default"/>
+      </w:rPr>
+    </w:lvl>
+    <w:lvl w:ilvl="5" w:tplc="04090005" w:tentative="1">
+      <w:start w:val="1"/>
+      <w:numFmt w:val="bullet"/>
+      <w:lvlText w:val=""/>
+      <w:lvlJc w:val="left"/>
+      <w:pPr>
+        <w:ind w:left="4320" w:hanging="360"/>
+      </w:pPr>
+      <w:rPr>
+        <w:rFonts w:ascii="Wingdings" w:hAnsi="Wingdings" w:hint="default"/>
+      </w:rPr>
+    </w:lvl>
+    <w:lvl w:ilvl="6" w:tplc="04090001" w:tentative="1">
+      <w:start w:val="1"/>
+      <w:numFmt w:val="bullet"/>
+      <w:lvlText w:val=""/>
+      <w:lvlJc w:val="left"/>
+      <w:pPr>
+        <w:ind w:left="5040" w:hanging="360"/>
+      </w:pPr>
+      <w:rPr>
+        <w:rFonts w:ascii="Symbol" w:hAnsi="Symbol" w:hint="default"/>
+      </w:rPr>
+    </w:lvl>
+    <w:lvl w:ilvl="7" w:tplc="04090003" w:tentative="1">
+      <w:start w:val="1"/>
+      <w:numFmt w:val="bullet"/>
+      <w:lvlText w:val="o"/>
+      <w:lvlJc w:val="left"/>
+      <w:pPr>
+        <w:ind w:left="5760" w:hanging="360"/>
+      </w:pPr>
+      <w:rPr>
+        <w:rFonts w:ascii="Courier New" w:hAnsi="Courier New" w:cs="Courier New" w:hint="default"/>
+      </w:rPr>
+    </w:lvl>
+    <w:lvl w:ilvl="8" w:tplc="04090005" w:tentative="1">
+      <w:start w:val="1"/>
+      <w:numFmt w:val="bullet"/>
+      <w:lvlText w:val=""/>
+      <w:lvlJc w:val="left"/>
+      <w:pPr>
+        <w:ind w:left="6480" w:hanging="360"/>
+      </w:pPr>
+      <w:rPr>
+        <w:rFonts w:ascii="Wingdings" w:hAnsi="Wingdings" w:hint="default"/>
+      </w:rPr>
+    </w:lvl>
+  </w:abstractNum>
+  <w:abstractNum w:abstractNumId="2" w15:restartNumberingAfterBreak="0">
     <w:nsid w:val="6FDA4698"/>
     <w:multiLevelType w:val="multilevel"/>
     <w:tmpl w:val="D00E32CC"/>
@@ -4102,7 +4306,7 @@
       </w:pPr>
     </w:lvl>
   </w:abstractNum>
-  <w:abstractNum w:abstractNumId="2" w15:restartNumberingAfterBreak="0">
+  <w:abstractNum w:abstractNumId="3" w15:restartNumberingAfterBreak="0">
     <w:nsid w:val="720211DC"/>
     <w:multiLevelType w:val="hybridMultilevel"/>
     <w:tmpl w:val="B1D007EC"/>
@@ -4215,7 +4419,7 @@
       </w:rPr>
     </w:lvl>
   </w:abstractNum>
-  <w:abstractNum w:abstractNumId="3" w15:restartNumberingAfterBreak="0">
+  <w:abstractNum w:abstractNumId="4" w15:restartNumberingAfterBreak="0">
     <w:nsid w:val="7EDD3B92"/>
     <w:multiLevelType w:val="hybridMultilevel"/>
     <w:tmpl w:val="2E82838E"/>
@@ -4329,16 +4533,19 @@
     </w:lvl>
   </w:abstractNum>
   <w:num w:numId="1">
+    <w:abstractNumId w:val="2"/>
+  </w:num>
+  <w:num w:numId="2">
     <w:abstractNumId w:val="1"/>
   </w:num>
-  <w:num w:numId="2">
-    <w:abstractNumId w:val="0"/>
-  </w:num>
   <w:num w:numId="3">
-    <w:abstractNumId w:val="2"/>
+    <w:abstractNumId w:val="3"/>
   </w:num>
   <w:num w:numId="4">
-    <w:abstractNumId w:val="3"/>
+    <w:abstractNumId w:val="4"/>
+  </w:num>
+  <w:num w:numId="5">
+    <w:abstractNumId w:val="0"/>
   </w:num>
 </w:numbering>
 </file>
@@ -5195,7 +5402,7 @@
 </file>
 
 <file path=customXml/itemProps1.xml><?xml version="1.0" encoding="utf-8"?>
-<ds:datastoreItem xmlns:ds="http://schemas.openxmlformats.org/officeDocument/2006/customXml" ds:itemID="{85CD7B47-819F-C24A-9BBD-A933E63BE430}">
+<ds:datastoreItem xmlns:ds="http://schemas.openxmlformats.org/officeDocument/2006/customXml" ds:itemID="{AB74E91F-8E6A-CF4A-92CC-8FA0A70D150E}">
   <ds:schemaRefs>
     <ds:schemaRef ds:uri="http://schemas.openxmlformats.org/officeDocument/2006/bibliography"/>
   </ds:schemaRefs>

</xml_diff>